<commit_message>
time sheet for inc1
</commit_message>
<xml_diff>
--- a/Time Sheets/Time Sheet template v1.0 Jacob.docx
+++ b/Time Sheets/Time Sheet template v1.0 Jacob.docx
@@ -133,7 +133,7 @@
           </w:tcPr>
           <w:p>
             <w:r>
-              <w:t>Writing Performance Requirements</w:t>
+              <w:t xml:space="preserve">Coding application </w:t>
             </w:r>
             <w:r>
               <w:t xml:space="preserve"> </w:t>
@@ -144,21 +144,13 @@
           <w:tcPr>
             <w:tcW w:w="1848" w:type="dxa"/>
           </w:tcPr>
-          <w:p>
-            <w:r>
-              <w:t>Writing design implementation and constraints</w:t>
-            </w:r>
-          </w:p>
+          <w:p/>
         </w:tc>
         <w:tc>
           <w:tcPr>
             <w:tcW w:w="1849" w:type="dxa"/>
           </w:tcPr>
-          <w:p>
-            <w:r>
-              <w:t>Writing user documentation</w:t>
-            </w:r>
-          </w:p>
+          <w:p/>
         </w:tc>
         <w:tc>
           <w:tcPr>
@@ -184,7 +176,10 @@
           </w:tcPr>
           <w:p>
             <w:r>
-              <w:t>2 hours</w:t>
+              <w:t>6</w:t>
+            </w:r>
+            <w:r>
+              <w:t xml:space="preserve"> hours</w:t>
             </w:r>
           </w:p>
         </w:tc>
@@ -192,24 +187,13 @@
           <w:tcPr>
             <w:tcW w:w="1848" w:type="dxa"/>
           </w:tcPr>
-          <w:p>
-            <w:r>
-              <w:t>2</w:t>
-            </w:r>
-            <w:r>
-              <w:t xml:space="preserve"> hour</w:t>
-            </w:r>
-          </w:p>
+          <w:p/>
         </w:tc>
         <w:tc>
           <w:tcPr>
             <w:tcW w:w="1849" w:type="dxa"/>
           </w:tcPr>
-          <w:p>
-            <w:r>
-              <w:t>20 minutes</w:t>
-            </w:r>
-          </w:p>
+          <w:p/>
         </w:tc>
         <w:tc>
           <w:tcPr>
@@ -240,7 +224,7 @@
           </w:tcPr>
           <w:p>
             <w:r>
-              <w:t>med</w:t>
+              <w:t>high</w:t>
             </w:r>
           </w:p>
         </w:tc>
@@ -248,21 +232,13 @@
           <w:tcPr>
             <w:tcW w:w="1848" w:type="dxa"/>
           </w:tcPr>
-          <w:p>
-            <w:r>
-              <w:t>med</w:t>
-            </w:r>
-          </w:p>
+          <w:p/>
         </w:tc>
         <w:tc>
           <w:tcPr>
             <w:tcW w:w="1849" w:type="dxa"/>
           </w:tcPr>
-          <w:p>
-            <w:r>
-              <w:t>Low</w:t>
-            </w:r>
-          </w:p>
+          <w:p/>
         </w:tc>
         <w:tc>
           <w:tcPr>
@@ -291,7 +267,10 @@
           </w:tcPr>
           <w:p>
             <w:r>
-              <w:t>SRS document</w:t>
+              <w:t xml:space="preserve">1st </w:t>
+            </w:r>
+            <w:r>
+              <w:t>increment</w:t>
             </w:r>
           </w:p>
         </w:tc>
@@ -299,21 +278,13 @@
           <w:tcPr>
             <w:tcW w:w="1848" w:type="dxa"/>
           </w:tcPr>
-          <w:p>
-            <w:r>
-              <w:t>SRS document</w:t>
-            </w:r>
-          </w:p>
+          <w:p/>
         </w:tc>
         <w:tc>
           <w:tcPr>
             <w:tcW w:w="1849" w:type="dxa"/>
           </w:tcPr>
-          <w:p>
-            <w:r>
-              <w:t>SRS document</w:t>
-            </w:r>
-          </w:p>
+          <w:p/>
         </w:tc>
         <w:tc>
           <w:tcPr>

</xml_diff>